<commit_message>
added dynamic behaviour hypothesses + discussion
</commit_message>
<xml_diff>
--- a/docs/vanHeijningen_Brouns_Assignment3.docx
+++ b/docs/vanHeijningen_Brouns_Assignment3.docx
@@ -4,7 +4,7 @@
   <w:body>
     <w:p>
       <w:pPr>
-        <w:pStyle w:val="Title"/>
+        <w:pStyle w:val="Titel"/>
       </w:pPr>
       <w:r>
         <w:t>Assignment 3: Model behavioral analysis</w:t>
@@ -12,7 +12,7 @@
     </w:p>
     <w:p>
       <w:pPr>
-        <w:pStyle w:val="Subtitle"/>
+        <w:pStyle w:val="Ondertitel"/>
         <w:spacing w:after="0"/>
       </w:pPr>
       <w:r>
@@ -44,17 +44,12 @@
     </w:p>
     <w:p>
       <w:pPr>
-        <w:pStyle w:val="Subtitle"/>
+        <w:pStyle w:val="Ondertitel"/>
         <w:spacing w:after="0"/>
       </w:pPr>
       <w:r>
-        <w:t xml:space="preserve">Matthijs </w:t>
-      </w:r>
-      <w:proofErr w:type="spellStart"/>
-      <w:r>
-        <w:t>Brouns</w:t>
-      </w:r>
-      <w:proofErr w:type="spellEnd"/>
+        <w:t>Matthijs Brouns</w:t>
+      </w:r>
       <w:r>
         <w:tab/>
       </w:r>
@@ -65,9 +60,8 @@
     </w:p>
     <w:p>
       <w:pPr>
-        <w:pStyle w:val="Heading1"/>
-      </w:pPr>
-      <w:commentRangeStart w:id="0"/>
+        <w:pStyle w:val="Kop1"/>
+      </w:pPr>
       <w:r>
         <w:rPr>
           <w:bCs w:val="0"/>
@@ -75,23 +69,27 @@
         <w:t>1.</w:t>
       </w:r>
       <w:r>
-        <w:t xml:space="preserve"> Formulate a dynamic hypothesis of your variable of interest</w:t>
-      </w:r>
-      <w:commentRangeEnd w:id="0"/>
-      <w:r>
-        <w:rPr>
-          <w:rStyle w:val="CommentReference"/>
-          <w:rFonts w:asciiTheme="minorHAnsi" w:eastAsiaTheme="minorHAnsi" w:hAnsiTheme="minorHAnsi" w:cstheme="minorBidi"/>
-          <w:b w:val="0"/>
-          <w:bCs w:val="0"/>
-          <w:color w:val="auto"/>
-        </w:rPr>
-        <w:commentReference w:id="0"/>
-      </w:r>
-    </w:p>
-    <w:p>
-      <w:r>
-        <w:t xml:space="preserve">The variable of interest that has been chosen for this assignment is the stock variable ‘Planned infrastructure’. We chose this variable because of the different types of behaviour occurring over time. This makes this variable very suitable for the type of analysis we are applying in this assignment. We will now discuss the dynamic hypothesis of the ‘Planned infrastructure’ variable. </w:t>
+        <w:t xml:space="preserve"> </w:t>
+      </w:r>
+      <w:r>
+        <w:t>Variable of interest</w:t>
+      </w:r>
+    </w:p>
+    <w:p>
+      <w:r>
+        <w:t xml:space="preserve">The variable of interest that has been chosen for this assignment is the stock variable ‘Planned infrastructure’. We chose this variable because of the different types of behaviour occurring over time. This makes this variable very suitable for the type of analysis we are applying in this assignment. We will </w:t>
+      </w:r>
+      <w:r>
+        <w:t>first</w:t>
+      </w:r>
+      <w:r>
+        <w:t xml:space="preserve"> discuss </w:t>
+      </w:r>
+      <w:r>
+        <w:t>the normal behavior of the variable of interest</w:t>
+      </w:r>
+      <w:r>
+        <w:t xml:space="preserve"> </w:t>
       </w:r>
     </w:p>
     <w:p>
@@ -289,7 +287,7 @@
                         <w:txbxContent>
                           <w:p>
                             <w:pPr>
-                              <w:pStyle w:val="Caption"/>
+                              <w:pStyle w:val="Bijschrift"/>
                               <w:jc w:val="center"/>
                               <w:rPr>
                                 <w:noProof/>
@@ -298,14 +296,27 @@
                             <w:r>
                               <w:t xml:space="preserve">Figure </w:t>
                             </w:r>
-                            <w:fldSimple w:instr=" SEQ Figure \* ARABIC ">
-                              <w:r>
-                                <w:rPr>
-                                  <w:noProof/>
-                                </w:rPr>
-                                <w:t>1</w:t>
-                              </w:r>
-                            </w:fldSimple>
+                            <w:r>
+                              <w:fldChar w:fldCharType="begin"/>
+                            </w:r>
+                            <w:r>
+                              <w:instrText xml:space="preserve"> SEQ Figure \* ARABIC </w:instrText>
+                            </w:r>
+                            <w:r>
+                              <w:fldChar w:fldCharType="separate"/>
+                            </w:r>
+                            <w:r>
+                              <w:rPr>
+                                <w:noProof/>
+                              </w:rPr>
+                              <w:t>1</w:t>
+                            </w:r>
+                            <w:r>
+                              <w:rPr>
+                                <w:noProof/>
+                              </w:rPr>
+                              <w:fldChar w:fldCharType="end"/>
+                            </w:r>
                             <w:r>
                               <w:t xml:space="preserve">: Behavior of chosen variable 'Planned </w:t>
                             </w:r>
@@ -392,63 +403,51 @@
     </w:p>
     <w:p>
       <w:pPr>
-        <w:pStyle w:val="Heading1"/>
-      </w:pPr>
-      <w:r>
-        <w:lastRenderedPageBreak/>
+        <w:pStyle w:val="Kop1"/>
+      </w:pPr>
+    </w:p>
+    <w:p>
+      <w:pPr>
+        <w:pStyle w:val="Kop1"/>
+      </w:pPr>
+      <w:r>
         <w:t>2. Setting up the analysis</w:t>
       </w:r>
     </w:p>
     <w:p>
-      <w:commentRangeStart w:id="1"/>
       <w:r>
         <w:t xml:space="preserve">We have selected the period of </w:t>
       </w:r>
       <w:r>
-        <w:t>4</w:t>
+        <w:t>0</w:t>
+      </w:r>
+      <w:r>
+        <w:t xml:space="preserve"> to 20 years to perform the analysis on. We have chosen this period because in this period all the different types of behavior occur; linear, logarithmic and exp</w:t>
+      </w:r>
+      <w:r>
+        <w:t>onential. This period includes 5</w:t>
+      </w:r>
+      <w:r>
+        <w:t xml:space="preserve"> intervals with different </w:t>
+      </w:r>
+      <w:r>
+        <w:t>behaviors</w:t>
+      </w:r>
+      <w:r>
+        <w:t xml:space="preserve">. We have chosen to include a relatively high amount of intervals because we are interested in analyzing </w:t>
+      </w:r>
+      <w:r>
+        <w:t>the entirety of the behavio</w:t>
+      </w:r>
+      <w:r>
+        <w:t xml:space="preserve">r of </w:t>
       </w:r>
       <w:proofErr w:type="gramStart"/>
       <w:r>
-        <w:t>,5</w:t>
+        <w:t>this variable and not only parts</w:t>
       </w:r>
       <w:proofErr w:type="gramEnd"/>
       <w:r>
-        <w:t xml:space="preserve"> to 20 years </w:t>
-      </w:r>
-      <w:commentRangeEnd w:id="1"/>
-      <w:r>
-        <w:rPr>
-          <w:rStyle w:val="CommentReference"/>
-        </w:rPr>
-        <w:commentReference w:id="1"/>
-      </w:r>
-      <w:r>
-        <w:t>to perform the analysis on. We have chosen this period because in this period all the different types of behavior occur; linear, logarithmic and exp</w:t>
-      </w:r>
-      <w:r>
-        <w:t>onential. This period includes 5</w:t>
-      </w:r>
-      <w:r>
-        <w:t xml:space="preserve"> intervals with different </w:t>
-      </w:r>
-      <w:r>
-        <w:t>behaviors</w:t>
-      </w:r>
-      <w:r>
-        <w:t xml:space="preserve">. We have chosen to include a relatively high amount of intervals because we are interested in analyzing </w:t>
-      </w:r>
-      <w:r>
-        <w:t>the entirety of the behavio</w:t>
-      </w:r>
-      <w:r>
-        <w:t xml:space="preserve">r of </w:t>
-      </w:r>
-      <w:proofErr w:type="gramStart"/>
-      <w:r>
-        <w:t>this variable and not only parts</w:t>
-      </w:r>
-      <w:proofErr w:type="gramEnd"/>
-      <w:r>
         <w:t xml:space="preserve"> of it. Furthermore, the period is bounded at 20 years because the last interval and type of beha</w:t>
       </w:r>
       <w:r>
@@ -482,7 +481,7 @@
       </w:r>
     </w:p>
     <w:p>
-      <w:commentRangeStart w:id="2"/>
+      <w:commentRangeStart w:id="0"/>
       <w:r>
         <w:rPr>
           <w:noProof/>
@@ -550,12 +549,12 @@
           </wp:anchor>
         </w:drawing>
       </w:r>
-      <w:commentRangeEnd w:id="2"/>
+      <w:commentRangeEnd w:id="0"/>
       <w:r>
         <w:rPr>
-          <w:rStyle w:val="CommentReference"/>
+          <w:rStyle w:val="Verwijzingopmerking"/>
         </w:rPr>
-        <w:commentReference w:id="2"/>
+        <w:commentReference w:id="0"/>
       </w:r>
     </w:p>
     <w:p>
@@ -656,7 +655,7 @@
                         <w:txbxContent>
                           <w:p>
                             <w:pPr>
-                              <w:pStyle w:val="Caption"/>
+                              <w:pStyle w:val="Bijschrift"/>
                               <w:rPr>
                                 <w:noProof/>
                               </w:rPr>
@@ -664,14 +663,27 @@
                             <w:r>
                               <w:t xml:space="preserve">Figure </w:t>
                             </w:r>
-                            <w:fldSimple w:instr=" SEQ Figure \* ARABIC ">
-                              <w:r>
-                                <w:rPr>
-                                  <w:noProof/>
-                                </w:rPr>
-                                <w:t>2</w:t>
-                              </w:r>
-                            </w:fldSimple>
+                            <w:r>
+                              <w:fldChar w:fldCharType="begin"/>
+                            </w:r>
+                            <w:r>
+                              <w:instrText xml:space="preserve"> SEQ Figure \* ARABIC </w:instrText>
+                            </w:r>
+                            <w:r>
+                              <w:fldChar w:fldCharType="separate"/>
+                            </w:r>
+                            <w:r>
+                              <w:rPr>
+                                <w:noProof/>
+                              </w:rPr>
+                              <w:t>2</w:t>
+                            </w:r>
+                            <w:r>
+                              <w:rPr>
+                                <w:noProof/>
+                              </w:rPr>
+                              <w:fldChar w:fldCharType="end"/>
+                            </w:r>
                             <w:r>
                               <w:t>: Four chosen candidate loops that influence the stock variable 'Planned infrastructure'</w:t>
                             </w:r>
@@ -743,11 +755,11 @@
         <w:t xml:space="preserve"> staff availability. We chose</w:t>
       </w:r>
       <w:r>
-        <w:t xml:space="preserve"> these types of loops because initial model testing showed that staff availability is a very important limiting factor in the model which also greatly influences the planning of infrastructure. We therefore believe these loops will strongly </w:t>
+        <w:t xml:space="preserve"> these types of loops because initial model testing showed that staff availability is a very important limiting factor in the model which </w:t>
       </w:r>
       <w:r>
         <w:lastRenderedPageBreak/>
-        <w:t xml:space="preserve">influence the behavior of the ‘Planned infrastructure’ variable. </w:t>
+        <w:t xml:space="preserve">also greatly influences the planning of infrastructure. We therefore believe these loops will strongly influence the behavior of the ‘Planned infrastructure’ variable. </w:t>
       </w:r>
       <w:r>
         <w:t>We will now give a summary of the four chosen loops.</w:t>
@@ -792,10 +804,62 @@
     </w:p>
     <w:p>
       <w:pPr>
-        <w:pStyle w:val="Heading1"/>
-      </w:pPr>
-      <w:r>
-        <w:t>3. Method of deactivations</w:t>
+        <w:pStyle w:val="Kop1"/>
+      </w:pPr>
+      <w:r>
+        <w:t>3. Dynamic behavior hypothesis</w:t>
+      </w:r>
+    </w:p>
+    <w:p>
+      <w:r>
+        <w:t>This section will describe our hypotheses for the behavior of the “planned infrastructure” variable while disabling each of the earlier mentioned loops.</w:t>
+      </w:r>
+    </w:p>
+    <w:p>
+      <w:r>
+        <w:t xml:space="preserve">When we disable the aging of infrastructure, we would expect the direct effect on the planned infrastructure to be that it decreases, since fewer </w:t>
+      </w:r>
+      <w:proofErr w:type="gramStart"/>
+      <w:r>
+        <w:t>infrastructure</w:t>
+      </w:r>
+      <w:proofErr w:type="gramEnd"/>
+      <w:r>
+        <w:t xml:space="preserve"> will need to be built. However, we should also consider a secondary effect. Due to large infrastructure shortages in the baseline case, there isn’t enough staff available for planning all required infrastructure. Therefore, disabling the aging of infrastructure could also result in higher amounts of infrastructure being planned because there will be more staff available for planning. It is unclear which of these structures will affect the variable more.</w:t>
+      </w:r>
+    </w:p>
+    <w:p>
+      <w:r>
+        <w:t xml:space="preserve">When we disable the loop which requires staff members for infrastructure planning we expect to see a large increase in the planned infrastructure. Since the required infrastructure will never be built in the baseline case and because there is no feedback loop from the planned infrastructure stock to the planning of infrastructure inflow, we expect that the planned infrastructure will keep growing indefinitely. This could be considered as a structural weakness of the model. </w:t>
+      </w:r>
+    </w:p>
+    <w:p>
+      <w:r>
+        <w:t>Disabling loop 3 will deactivate the need of staff availability when building infrastructure. We would expect the behavior to be similar to the baseline, although the infrastructure shortage should be solved over time. Therefore, the planned infrastructure should decrease to 0 instead of a positive target value.</w:t>
+      </w:r>
+    </w:p>
+    <w:p>
+      <w:r>
+        <w:t>Disabling the effect of poor infrastructure maintenance on the infrastructure lifespan can once again have two effects. Due to there being less need for infrastructure construction we could expect the planned infrastructure to decrease. However, due to this lower need in infrastructure there is also more staff available for planning which could cause the planned infrastructure to increase. It is currently unclear which of these effects will be stronger.</w:t>
+      </w:r>
+    </w:p>
+    <w:p/>
+    <w:p/>
+    <w:p>
+      <w:r>
+        <w:t xml:space="preserve"> </w:t>
+      </w:r>
+    </w:p>
+    <w:p>
+      <w:pPr>
+        <w:pStyle w:val="Kop1"/>
+      </w:pPr>
+      <w:r>
+        <w:lastRenderedPageBreak/>
+        <w:t>4.</w:t>
+      </w:r>
+      <w:r>
+        <w:t xml:space="preserve"> Method of deactivations</w:t>
       </w:r>
     </w:p>
     <w:p>
@@ -818,10 +882,13 @@
     </w:p>
     <w:p>
       <w:pPr>
-        <w:pStyle w:val="Heading1"/>
-      </w:pPr>
-      <w:r>
-        <w:t>4. Execute the Analysis</w:t>
+        <w:pStyle w:val="Kop1"/>
+      </w:pPr>
+      <w:r>
+        <w:t>5</w:t>
+      </w:r>
+      <w:r>
+        <w:t>. Execute the Analysis</w:t>
       </w:r>
     </w:p>
     <w:p>
@@ -836,18 +903,12 @@
       <w:r>
         <w:t>We have done this analysis by deactivating the loops at the start of each atomic behavior interval. The results will be discussed per interval below.</w:t>
       </w:r>
-    </w:p>
-    <w:p>
-      <w:pPr>
-        <w:jc w:val="left"/>
-      </w:pPr>
-      <w:r>
-        <w:br w:type="page"/>
-      </w:r>
-    </w:p>
-    <w:p>
-      <w:pPr>
-        <w:pStyle w:val="Heading2"/>
+      <w:bookmarkStart w:id="1" w:name="_GoBack"/>
+      <w:bookmarkEnd w:id="1"/>
+    </w:p>
+    <w:p>
+      <w:pPr>
+        <w:pStyle w:val="Kop2"/>
       </w:pPr>
       <w:r>
         <w:lastRenderedPageBreak/>
@@ -880,7 +941,7 @@
                     </pic:cNvPicPr>
                   </pic:nvPicPr>
                   <pic:blipFill>
-                    <a:blip r:embed="rId9">
+                    <a:blip r:embed="rId10">
                       <a:extLst>
                         <a:ext uri="{28A0092B-C50C-407E-A947-70E740481C1C}">
                           <a14:useLocalDpi xmlns:a14="http://schemas.microsoft.com/office/drawing/2010/main" val="0"/>
@@ -914,32 +975,39 @@
     </w:p>
     <w:p>
       <w:pPr>
-        <w:pStyle w:val="Caption"/>
+        <w:pStyle w:val="Bijschrift"/>
       </w:pPr>
       <w:r>
         <w:t xml:space="preserve">Figure </w:t>
       </w:r>
-      <w:fldSimple w:instr=" SEQ Figure \* ARABIC ">
-        <w:r>
-          <w:rPr>
-            <w:noProof/>
-          </w:rPr>
-          <w:t>3</w:t>
-        </w:r>
-      </w:fldSimple>
+      <w:r>
+        <w:fldChar w:fldCharType="begin"/>
+      </w:r>
+      <w:r>
+        <w:instrText xml:space="preserve"> SEQ Figure \* ARABIC </w:instrText>
+      </w:r>
+      <w:r>
+        <w:fldChar w:fldCharType="separate"/>
+      </w:r>
+      <w:r>
+        <w:rPr>
+          <w:noProof/>
+        </w:rPr>
+        <w:t>3</w:t>
+      </w:r>
+      <w:r>
+        <w:rPr>
+          <w:noProof/>
+        </w:rPr>
+        <w:fldChar w:fldCharType="end"/>
+      </w:r>
       <w:r>
         <w:t>: Planned infrastructure for the baseline and for the turned off loops at t=0</w:t>
       </w:r>
     </w:p>
     <w:p>
       <w:r>
-        <w:t>The results of turning off the different loops</w:t>
-      </w:r>
-      <w:r>
-        <w:t xml:space="preserve"> at 0</w:t>
-      </w:r>
-      <w:r>
-        <w:t xml:space="preserve"> years are shown in figure 3. We can see that loop 4 shows similar behaviour to the baseline although the time period of which is stabilizes is a lot longer. This behavior change results from the fact that the lifespan of infrastructure is increased due to the effect of poor maintenance not being taken into account, therefore there is more staff available for planning infrastructure which allows for a higher planned infrastructure.</w:t>
+        <w:t>The results of turning off the different loops at 0 years are shown in figure 3. We can see that loop 4 shows similar behaviour to the baseline although the time period of which is stabilizes is a lot longer. This behavior change results from the fact that the lifespan of infrastructure is increased due to the effect of poor maintenance not being taken into account, therefore there is more staff available for planning infrastructure which allows for a higher planned infrastructure.</w:t>
       </w:r>
     </w:p>
     <w:p>
@@ -962,16 +1030,7 @@
       </w:r>
       <w:proofErr w:type="gramEnd"/>
       <w:r>
-        <w:t xml:space="preserve"> in infrastructure having an infinite lifespan.</w:t>
-      </w:r>
-      <w:r>
-        <w:t xml:space="preserve"> The step-like decline</w:t>
-      </w:r>
-      <w:r>
-        <w:t xml:space="preserve"> is caused by an oscillating behavior in the distribution of staff attention between maintenance activities and building activities</w:t>
-      </w:r>
-      <w:r>
-        <w:t>. However in general, it shows similar behavior to the baseline as it also declines to a target value and stays there.</w:t>
+        <w:t xml:space="preserve"> in infrastructure having an infinite lifespan. The step-like decline is caused by an oscillating behavior in the distribution of staff attention between maintenance activities and building activities. However in general, it shows similar behavior to the baseline as it also declines to a target value and stays there.</w:t>
       </w:r>
     </w:p>
     <w:p>
@@ -985,7 +1044,7 @@
     </w:p>
     <w:p>
       <w:pPr>
-        <w:pStyle w:val="Heading2"/>
+        <w:pStyle w:val="Kop2"/>
       </w:pPr>
       <w:r>
         <w:t>Timeslot 2</w:t>
@@ -1029,7 +1088,7 @@
                     </pic:cNvPicPr>
                   </pic:nvPicPr>
                   <pic:blipFill>
-                    <a:blip r:embed="rId10">
+                    <a:blip r:embed="rId11">
                       <a:extLst>
                         <a:ext uri="{28A0092B-C50C-407E-A947-70E740481C1C}">
                           <a14:useLocalDpi xmlns:a14="http://schemas.microsoft.com/office/drawing/2010/main" val="0"/>
@@ -1063,19 +1122,32 @@
     </w:p>
     <w:p>
       <w:pPr>
-        <w:pStyle w:val="Caption"/>
+        <w:pStyle w:val="Bijschrift"/>
       </w:pPr>
       <w:r>
         <w:t xml:space="preserve">Figure </w:t>
       </w:r>
-      <w:fldSimple w:instr=" SEQ Figure \* ARABIC ">
-        <w:r>
-          <w:rPr>
-            <w:noProof/>
-          </w:rPr>
-          <w:t>4</w:t>
-        </w:r>
-      </w:fldSimple>
+      <w:r>
+        <w:fldChar w:fldCharType="begin"/>
+      </w:r>
+      <w:r>
+        <w:instrText xml:space="preserve"> SEQ Figure \* ARABIC </w:instrText>
+      </w:r>
+      <w:r>
+        <w:fldChar w:fldCharType="separate"/>
+      </w:r>
+      <w:r>
+        <w:rPr>
+          <w:noProof/>
+        </w:rPr>
+        <w:t>4</w:t>
+      </w:r>
+      <w:r>
+        <w:rPr>
+          <w:noProof/>
+        </w:rPr>
+        <w:fldChar w:fldCharType="end"/>
+      </w:r>
       <w:r>
         <w:t>: Planned infrastructure for the baseline and</w:t>
       </w:r>
@@ -1130,7 +1202,7 @@
     </w:p>
     <w:p>
       <w:pPr>
-        <w:pStyle w:val="Heading2"/>
+        <w:pStyle w:val="Kop2"/>
       </w:pPr>
       <w:r>
         <w:t>Timeslo</w:t>
@@ -1172,142 +1244,6 @@
                 <pic:pic xmlns:pic="http://schemas.openxmlformats.org/drawingml/2006/picture">
                   <pic:nvPicPr>
                     <pic:cNvPr id="0" name="Picture 2"/>
-                    <pic:cNvPicPr>
-                      <a:picLocks noChangeAspect="1" noChangeArrowheads="1"/>
-                    </pic:cNvPicPr>
-                  </pic:nvPicPr>
-                  <pic:blipFill>
-                    <a:blip r:embed="rId11">
-                      <a:extLst>
-                        <a:ext uri="{28A0092B-C50C-407E-A947-70E740481C1C}">
-                          <a14:useLocalDpi xmlns:a14="http://schemas.microsoft.com/office/drawing/2010/main" val="0"/>
-                        </a:ext>
-                      </a:extLst>
-                    </a:blip>
-                    <a:srcRect/>
-                    <a:stretch>
-                      <a:fillRect/>
-                    </a:stretch>
-                  </pic:blipFill>
-                  <pic:spPr bwMode="auto">
-                    <a:xfrm>
-                      <a:off x="0" y="0"/>
-                      <a:ext cx="5486400" cy="3657600"/>
-                    </a:xfrm>
-                    <a:prstGeom prst="rect">
-                      <a:avLst/>
-                    </a:prstGeom>
-                    <a:noFill/>
-                    <a:ln>
-                      <a:noFill/>
-                    </a:ln>
-                  </pic:spPr>
-                </pic:pic>
-              </a:graphicData>
-            </a:graphic>
-          </wp:inline>
-        </w:drawing>
-      </w:r>
-    </w:p>
-    <w:p>
-      <w:pPr>
-        <w:pStyle w:val="Caption"/>
-      </w:pPr>
-      <w:r>
-        <w:t xml:space="preserve">Figure </w:t>
-      </w:r>
-      <w:fldSimple w:instr=" SEQ Figure \* ARABIC ">
-        <w:r>
-          <w:rPr>
-            <w:noProof/>
-          </w:rPr>
-          <w:t>5</w:t>
-        </w:r>
-      </w:fldSimple>
-      <w:r>
-        <w:t>: Planned infrastructure for the baseline and</w:t>
-      </w:r>
-      <w:r>
-        <w:t xml:space="preserve"> for the turned off loops at t=6</w:t>
-      </w:r>
-    </w:p>
-    <w:p>
-      <w:r>
-        <w:t>Again the same behaviour can be distinguished in figure 5 where the loops are turned off at t=6. This is to be expected since in timeslot 2 until t = 6 the behaviour do not differ greatly from the baseline behaviour. Therefore, turning off the loops 1</w:t>
-      </w:r>
-      <w:proofErr w:type="gramStart"/>
-      <w:r>
-        <w:t>,5</w:t>
-      </w:r>
-      <w:proofErr w:type="gramEnd"/>
-      <w:r>
-        <w:t xml:space="preserve"> years later should not influence behaviour much. </w:t>
-      </w:r>
-    </w:p>
-    <w:p>
-      <w:r>
-        <w:t>The behaviour of loop 1 is once again shifted to the left since there is 1</w:t>
-      </w:r>
-      <w:proofErr w:type="gramStart"/>
-      <w:r>
-        <w:t>,5</w:t>
-      </w:r>
-      <w:proofErr w:type="gramEnd"/>
-      <w:r>
-        <w:t xml:space="preserve"> years more infrastructure aging.</w:t>
-      </w:r>
-    </w:p>
-    <w:p>
-      <w:r>
-        <w:t>The dominant loops here are loop 1 and 3 as they show different behaviour from the baseline assuming we do not consider loop 2 as it shows a structural weakness in the model.</w:t>
-      </w:r>
-      <w:r>
-        <w:t xml:space="preserve"> However, it could be argued that loop 1 is not dominant here as when the step-like decline is seen as a linear decline is shows similar behaviour to the baseline as it also declines to a target value and stays there. </w:t>
-      </w:r>
-    </w:p>
-    <w:p/>
-    <w:p>
-      <w:pPr>
-        <w:pStyle w:val="Heading2"/>
-      </w:pPr>
-      <w:r>
-        <w:lastRenderedPageBreak/>
-        <w:t>Timeslot 4</w:t>
-      </w:r>
-      <w:r>
-        <w:t>;</w:t>
-      </w:r>
-      <w:r>
-        <w:t xml:space="preserve"> turned o</w:t>
-      </w:r>
-      <w:r>
-        <w:t>f</w:t>
-      </w:r>
-      <w:r>
-        <w:t>f loops at t=9</w:t>
-      </w:r>
-    </w:p>
-    <w:p>
-      <w:pPr>
-        <w:keepNext/>
-      </w:pPr>
-      <w:r>
-        <w:rPr>
-          <w:noProof/>
-        </w:rPr>
-        <w:drawing>
-          <wp:inline distT="0" distB="0" distL="0" distR="0" wp14:anchorId="7D7CC00F" wp14:editId="35E0EE92">
-            <wp:extent cx="5486400" cy="3657600"/>
-            <wp:effectExtent l="0" t="0" r="0" b="0"/>
-            <wp:docPr id="8" name="Afbeelding 8"/>
-            <wp:cNvGraphicFramePr>
-              <a:graphicFrameLocks xmlns:a="http://schemas.openxmlformats.org/drawingml/2006/main" noChangeAspect="1"/>
-            </wp:cNvGraphicFramePr>
-            <a:graphic xmlns:a="http://schemas.openxmlformats.org/drawingml/2006/main">
-              <a:graphicData uri="http://schemas.openxmlformats.org/drawingml/2006/picture">
-                <pic:pic xmlns:pic="http://schemas.openxmlformats.org/drawingml/2006/picture">
-                  <pic:nvPicPr>
-                    <pic:cNvPr id="0" name="Picture 8"/>
                     <pic:cNvPicPr>
                       <a:picLocks noChangeAspect="1" noChangeArrowheads="1"/>
                     </pic:cNvPicPr>
@@ -1347,49 +1283,78 @@
     </w:p>
     <w:p>
       <w:pPr>
-        <w:pStyle w:val="Caption"/>
+        <w:pStyle w:val="Bijschrift"/>
       </w:pPr>
       <w:r>
         <w:t xml:space="preserve">Figure </w:t>
       </w:r>
-      <w:fldSimple w:instr=" SEQ Figure \* ARABIC ">
-        <w:r>
-          <w:rPr>
-            <w:noProof/>
-          </w:rPr>
-          <w:t>6</w:t>
-        </w:r>
-      </w:fldSimple>
-      <w:r>
-        <w:t xml:space="preserve">: </w:t>
-      </w:r>
-      <w:r>
-        <w:t>Planned infrastructure for the baseline and</w:t>
-      </w:r>
-      <w:r>
-        <w:t xml:space="preserve"> for the turned off loops at t=9</w:t>
-      </w:r>
-    </w:p>
-    <w:p>
-      <w:r>
-        <w:t xml:space="preserve">Figure 6 shows the behaviour of the baseline and when the different loops are deactivated at t=9. Loop 2, 3 and 4 again show the same behavior. However, loop 1 does show different behaviour as the step-like decline is now a gradual decline without a starting peak. </w:t>
-      </w:r>
-      <w:r>
-        <w:t>Because the infrastructure aging stops at t=9, there is more staff is available because less infrastructure needs to be built and therefore more staff is available for infrastructure planning so the planning of infrastructure gradually declines over time as enough can be planned and build to deal with the infrastructure shortage. This causes the behaviour of deactivating loop 1 to gradually decline from t=9. There is no peak because the planned infrastructure is at equilibrium with the required infrastructure so the planned infrastructure does not need to grow / overshoot.</w:t>
-      </w:r>
-    </w:p>
-    <w:p>
-      <w:r>
-        <w:t>The dominant loops here are loop 1 and 3 as they show different behaviour from the baseline assuming we do not consider loop 2 as it shows a structural weakness in the model.</w:t>
-      </w:r>
-    </w:p>
-    <w:p>
-      <w:pPr>
-        <w:pStyle w:val="Heading2"/>
+      <w:r>
+        <w:fldChar w:fldCharType="begin"/>
+      </w:r>
+      <w:r>
+        <w:instrText xml:space="preserve"> SEQ Figure \* ARABIC </w:instrText>
+      </w:r>
+      <w:r>
+        <w:fldChar w:fldCharType="separate"/>
+      </w:r>
+      <w:r>
+        <w:rPr>
+          <w:noProof/>
+        </w:rPr>
+        <w:t>5</w:t>
+      </w:r>
+      <w:r>
+        <w:rPr>
+          <w:noProof/>
+        </w:rPr>
+        <w:fldChar w:fldCharType="end"/>
+      </w:r>
+      <w:r>
+        <w:t>: Planned infrastructure for the baseline and</w:t>
+      </w:r>
+      <w:r>
+        <w:t xml:space="preserve"> for the turned off loops at t=6</w:t>
+      </w:r>
+    </w:p>
+    <w:p>
+      <w:r>
+        <w:t>Again the same behaviour can be distinguished in figure 5 where the loops are turned off at t=6. This is to be expected since in timeslot 2 until t = 6 the behaviour do not differ greatly from the baseline behaviour. Therefore, turning off the loops 1</w:t>
+      </w:r>
+      <w:proofErr w:type="gramStart"/>
+      <w:r>
+        <w:t>,5</w:t>
+      </w:r>
+      <w:proofErr w:type="gramEnd"/>
+      <w:r>
+        <w:t xml:space="preserve"> years later should not influence behaviour much. </w:t>
+      </w:r>
+    </w:p>
+    <w:p>
+      <w:r>
+        <w:t>The behaviour of loop 1 is once again shifted to the left since there is 1</w:t>
+      </w:r>
+      <w:proofErr w:type="gramStart"/>
+      <w:r>
+        <w:t>,5</w:t>
+      </w:r>
+      <w:proofErr w:type="gramEnd"/>
+      <w:r>
+        <w:t xml:space="preserve"> years more infrastructure aging.</w:t>
+      </w:r>
+    </w:p>
+    <w:p>
+      <w:r>
+        <w:t xml:space="preserve">The dominant loops here are loop 1 and 3 as they show different behaviour from the baseline assuming we do not consider loop 2 as it shows a structural weakness in the model. However, it could be argued that loop 1 is not dominant here as when the step-like decline is seen as a linear decline is shows similar behaviour to the baseline as it also declines to a target value and stays there. </w:t>
+      </w:r>
+    </w:p>
+    <w:p/>
+    <w:p>
+      <w:pPr>
+        <w:pStyle w:val="Kop2"/>
       </w:pPr>
       <w:r>
         <w:lastRenderedPageBreak/>
-        <w:t>Timeslot 5</w:t>
+        <w:t>Timeslot 4</w:t>
       </w:r>
       <w:r>
         <w:t>;</w:t>
@@ -1401,7 +1366,7 @@
         <w:t>f</w:t>
       </w:r>
       <w:r>
-        <w:t>f loops at t=12</w:t>
+        <w:t>f loops at t=9</w:t>
       </w:r>
     </w:p>
     <w:p>
@@ -1413,10 +1378,10 @@
           <w:noProof/>
         </w:rPr>
         <w:drawing>
-          <wp:inline distT="0" distB="0" distL="0" distR="0" wp14:anchorId="705E7C92" wp14:editId="73DDD962">
+          <wp:inline distT="0" distB="0" distL="0" distR="0" wp14:anchorId="7D7CC00F" wp14:editId="35E0EE92">
             <wp:extent cx="5486400" cy="3657600"/>
             <wp:effectExtent l="0" t="0" r="0" b="0"/>
-            <wp:docPr id="5" name="Afbeelding 5"/>
+            <wp:docPr id="8" name="Afbeelding 8"/>
             <wp:cNvGraphicFramePr>
               <a:graphicFrameLocks xmlns:a="http://schemas.openxmlformats.org/drawingml/2006/main" noChangeAspect="1"/>
             </wp:cNvGraphicFramePr>
@@ -1424,7 +1389,7 @@
               <a:graphicData uri="http://schemas.openxmlformats.org/drawingml/2006/picture">
                 <pic:pic xmlns:pic="http://schemas.openxmlformats.org/drawingml/2006/picture">
                   <pic:nvPicPr>
-                    <pic:cNvPr id="0" name="Picture 5"/>
+                    <pic:cNvPr id="0" name="Picture 8"/>
                     <pic:cNvPicPr>
                       <a:picLocks noChangeAspect="1" noChangeArrowheads="1"/>
                     </pic:cNvPicPr>
@@ -1464,44 +1429,48 @@
     </w:p>
     <w:p>
       <w:pPr>
-        <w:pStyle w:val="Caption"/>
+        <w:pStyle w:val="Bijschrift"/>
       </w:pPr>
       <w:r>
         <w:t xml:space="preserve">Figure </w:t>
       </w:r>
-      <w:fldSimple w:instr=" SEQ Figure \* ARABIC ">
-        <w:r>
-          <w:rPr>
-            <w:noProof/>
-          </w:rPr>
-          <w:t>7</w:t>
-        </w:r>
-      </w:fldSimple>
-      <w:r>
-        <w:t xml:space="preserve">: Planned infrastructure for the baseline and </w:t>
-      </w:r>
-      <w:r>
-        <w:t>for the turned off loops at t=12</w:t>
-      </w:r>
-    </w:p>
-    <w:p>
-      <w:r>
-        <w:t xml:space="preserve">Figure </w:t>
-      </w:r>
-      <w:r>
-        <w:t>7</w:t>
-      </w:r>
-      <w:r>
-        <w:t xml:space="preserve"> shows the behaviour of the baseline and when the differ</w:t>
-      </w:r>
-      <w:r>
-        <w:t>ent loops are deactivated at t=12</w:t>
-      </w:r>
-      <w:r>
-        <w:t>.</w:t>
-      </w:r>
-      <w:r>
-        <w:t xml:space="preserve"> The behaviour of loop 2, 3 and 4 is still the same compared to the earlier intervals. Loop 1 however does show different behaviour as not it undershoots before it converges to the target value. In the baseline scenario from t=12 there is no more staff available for the infrastructure since all staff members are needed to supply water from tankers. Because of the stop of aging of infrastructure, a large enough portion of the infrastructure survives so there is still some staff available for planning and building which makes sure there is still some infrastructure being planned. It undershoots because there has just been a peak in planned infrastructure which will then all be build, causing the decline in planned infrastructure and after a time period there is more infrastructure needed which causes the increase. </w:t>
+      <w:r>
+        <w:fldChar w:fldCharType="begin"/>
+      </w:r>
+      <w:r>
+        <w:instrText xml:space="preserve"> SEQ Figure \* ARABIC </w:instrText>
+      </w:r>
+      <w:r>
+        <w:fldChar w:fldCharType="separate"/>
+      </w:r>
+      <w:r>
+        <w:rPr>
+          <w:noProof/>
+        </w:rPr>
+        <w:t>6</w:t>
+      </w:r>
+      <w:r>
+        <w:rPr>
+          <w:noProof/>
+        </w:rPr>
+        <w:fldChar w:fldCharType="end"/>
+      </w:r>
+      <w:r>
+        <w:t xml:space="preserve">: </w:t>
+      </w:r>
+      <w:r>
+        <w:t>Planned infrastructure for the baseline and</w:t>
+      </w:r>
+      <w:r>
+        <w:t xml:space="preserve"> for the turned off loops at t=9</w:t>
+      </w:r>
+    </w:p>
+    <w:p>
+      <w:r>
+        <w:t xml:space="preserve">Figure 6 shows the behaviour of the baseline and when the different loops are deactivated at t=9. Loop 2, 3 and 4 again show the same behavior. However, loop 1 does show different behaviour as the step-like decline is now a gradual decline without a starting peak. </w:t>
+      </w:r>
+      <w:r>
+        <w:t>Because the infrastructure aging stops at t=9, there is more staff is available because less infrastructure needs to be built and therefore more staff is available for infrastructure planning so the planning of infrastructure gradually declines over time as enough can be planned and build to deal with the infrastructure shortage. This causes the behaviour of deactivating loop 1 to gradually decline from t=9. There is no peak because the planned infrastructure is at equilibrium with the required infrastructure so the planned infrastructure does not need to grow / overshoot.</w:t>
       </w:r>
     </w:p>
     <w:p>
@@ -1509,26 +1478,25 @@
         <w:t>The dominant loops here are loop 1 and 3 as they show different behaviour from the baseline assuming we do not consider loop 2 as it shows a structural weakness in the model.</w:t>
       </w:r>
     </w:p>
-    <w:p/>
-    <w:p>
-      <w:pPr>
-        <w:pStyle w:val="Heading2"/>
+    <w:p>
+      <w:pPr>
+        <w:pStyle w:val="Kop2"/>
       </w:pPr>
       <w:r>
         <w:lastRenderedPageBreak/>
-        <w:t>Timeslot 6</w:t>
+        <w:t>Timeslot 5</w:t>
       </w:r>
       <w:r>
         <w:t>;</w:t>
       </w:r>
       <w:r>
-        <w:t xml:space="preserve"> turned of</w:t>
+        <w:t xml:space="preserve"> turned o</w:t>
       </w:r>
       <w:r>
         <w:t>f</w:t>
       </w:r>
       <w:r>
-        <w:t xml:space="preserve"> loops at t=13.5</w:t>
+        <w:t>f loops at t=12</w:t>
       </w:r>
     </w:p>
     <w:p>
@@ -1540,10 +1508,10 @@
           <w:noProof/>
         </w:rPr>
         <w:drawing>
-          <wp:inline distT="0" distB="0" distL="0" distR="0" wp14:anchorId="3995D0E0" wp14:editId="437AEDF4">
+          <wp:inline distT="0" distB="0" distL="0" distR="0" wp14:anchorId="705E7C92" wp14:editId="73DDD962">
             <wp:extent cx="5486400" cy="3657600"/>
             <wp:effectExtent l="0" t="0" r="0" b="0"/>
-            <wp:docPr id="6" name="Afbeelding 6"/>
+            <wp:docPr id="5" name="Afbeelding 5"/>
             <wp:cNvGraphicFramePr>
               <a:graphicFrameLocks xmlns:a="http://schemas.openxmlformats.org/drawingml/2006/main" noChangeAspect="1"/>
             </wp:cNvGraphicFramePr>
@@ -1551,7 +1519,7 @@
               <a:graphicData uri="http://schemas.openxmlformats.org/drawingml/2006/picture">
                 <pic:pic xmlns:pic="http://schemas.openxmlformats.org/drawingml/2006/picture">
                   <pic:nvPicPr>
-                    <pic:cNvPr id="0" name="Picture 6"/>
+                    <pic:cNvPr id="0" name="Picture 5"/>
                     <pic:cNvPicPr>
                       <a:picLocks noChangeAspect="1" noChangeArrowheads="1"/>
                     </pic:cNvPicPr>
@@ -1591,19 +1559,160 @@
     </w:p>
     <w:p>
       <w:pPr>
-        <w:pStyle w:val="Caption"/>
+        <w:pStyle w:val="Bijschrift"/>
       </w:pPr>
       <w:r>
         <w:t xml:space="preserve">Figure </w:t>
       </w:r>
-      <w:fldSimple w:instr=" SEQ Figure \* ARABIC ">
-        <w:r>
-          <w:rPr>
-            <w:noProof/>
-          </w:rPr>
-          <w:t>8</w:t>
-        </w:r>
-      </w:fldSimple>
+      <w:r>
+        <w:fldChar w:fldCharType="begin"/>
+      </w:r>
+      <w:r>
+        <w:instrText xml:space="preserve"> SEQ Figure \* ARABIC </w:instrText>
+      </w:r>
+      <w:r>
+        <w:fldChar w:fldCharType="separate"/>
+      </w:r>
+      <w:r>
+        <w:rPr>
+          <w:noProof/>
+        </w:rPr>
+        <w:t>7</w:t>
+      </w:r>
+      <w:r>
+        <w:rPr>
+          <w:noProof/>
+        </w:rPr>
+        <w:fldChar w:fldCharType="end"/>
+      </w:r>
+      <w:r>
+        <w:t xml:space="preserve">: Planned infrastructure for the baseline and </w:t>
+      </w:r>
+      <w:r>
+        <w:t>for the turned off loops at t=12</w:t>
+      </w:r>
+    </w:p>
+    <w:p>
+      <w:r>
+        <w:t>Figure 7 shows the behaviour of the baseline and when the different loops are deactivated at t=12.</w:t>
+      </w:r>
+      <w:r>
+        <w:t xml:space="preserve"> The behaviour of loop 2, 3 and 4 is still the same compared to the earlier intervals. Loop 1 however does show different behaviour as not it undershoots before it converges to the target value. In the baseline scenario from t=12 there is no more staff available for the infrastructure since all staff members are needed to supply water from tankers. Because of the stop of aging of infrastructure, a large enough portion of the infrastructure survives so there is still some staff available for planning and building which makes sure there is still some infrastructure being planned. It undershoots because there has just been a peak in planned infrastructure which will then all be build, causing the decline in planned infrastructure and after a time period there is more infrastructure needed which causes the increase. </w:t>
+      </w:r>
+    </w:p>
+    <w:p>
+      <w:r>
+        <w:t>The dominant loops here are loop 1 and 3 as they show different behaviour from the baseline assuming we do not consider loop 2 as it shows a structural weakness in the model.</w:t>
+      </w:r>
+    </w:p>
+    <w:p/>
+    <w:p>
+      <w:pPr>
+        <w:pStyle w:val="Kop2"/>
+      </w:pPr>
+      <w:r>
+        <w:lastRenderedPageBreak/>
+        <w:t>Timeslot 6</w:t>
+      </w:r>
+      <w:r>
+        <w:t>;</w:t>
+      </w:r>
+      <w:r>
+        <w:t xml:space="preserve"> turned of</w:t>
+      </w:r>
+      <w:r>
+        <w:t>f</w:t>
+      </w:r>
+      <w:r>
+        <w:t xml:space="preserve"> loops at t=13.5</w:t>
+      </w:r>
+    </w:p>
+    <w:p>
+      <w:pPr>
+        <w:keepNext/>
+      </w:pPr>
+      <w:r>
+        <w:rPr>
+          <w:noProof/>
+        </w:rPr>
+        <w:drawing>
+          <wp:inline distT="0" distB="0" distL="0" distR="0" wp14:anchorId="3995D0E0" wp14:editId="437AEDF4">
+            <wp:extent cx="5486400" cy="3657600"/>
+            <wp:effectExtent l="0" t="0" r="0" b="0"/>
+            <wp:docPr id="6" name="Afbeelding 6"/>
+            <wp:cNvGraphicFramePr>
+              <a:graphicFrameLocks xmlns:a="http://schemas.openxmlformats.org/drawingml/2006/main" noChangeAspect="1"/>
+            </wp:cNvGraphicFramePr>
+            <a:graphic xmlns:a="http://schemas.openxmlformats.org/drawingml/2006/main">
+              <a:graphicData uri="http://schemas.openxmlformats.org/drawingml/2006/picture">
+                <pic:pic xmlns:pic="http://schemas.openxmlformats.org/drawingml/2006/picture">
+                  <pic:nvPicPr>
+                    <pic:cNvPr id="0" name="Picture 6"/>
+                    <pic:cNvPicPr>
+                      <a:picLocks noChangeAspect="1" noChangeArrowheads="1"/>
+                    </pic:cNvPicPr>
+                  </pic:nvPicPr>
+                  <pic:blipFill>
+                    <a:blip r:embed="rId15">
+                      <a:extLst>
+                        <a:ext uri="{28A0092B-C50C-407E-A947-70E740481C1C}">
+                          <a14:useLocalDpi xmlns:a14="http://schemas.microsoft.com/office/drawing/2010/main" val="0"/>
+                        </a:ext>
+                      </a:extLst>
+                    </a:blip>
+                    <a:srcRect/>
+                    <a:stretch>
+                      <a:fillRect/>
+                    </a:stretch>
+                  </pic:blipFill>
+                  <pic:spPr bwMode="auto">
+                    <a:xfrm>
+                      <a:off x="0" y="0"/>
+                      <a:ext cx="5486400" cy="3657600"/>
+                    </a:xfrm>
+                    <a:prstGeom prst="rect">
+                      <a:avLst/>
+                    </a:prstGeom>
+                    <a:noFill/>
+                    <a:ln>
+                      <a:noFill/>
+                    </a:ln>
+                  </pic:spPr>
+                </pic:pic>
+              </a:graphicData>
+            </a:graphic>
+          </wp:inline>
+        </w:drawing>
+      </w:r>
+    </w:p>
+    <w:p>
+      <w:pPr>
+        <w:pStyle w:val="Bijschrift"/>
+      </w:pPr>
+      <w:r>
+        <w:t xml:space="preserve">Figure </w:t>
+      </w:r>
+      <w:r>
+        <w:fldChar w:fldCharType="begin"/>
+      </w:r>
+      <w:r>
+        <w:instrText xml:space="preserve"> SEQ Figure \* ARABIC </w:instrText>
+      </w:r>
+      <w:r>
+        <w:fldChar w:fldCharType="separate"/>
+      </w:r>
+      <w:r>
+        <w:rPr>
+          <w:noProof/>
+        </w:rPr>
+        <w:t>8</w:t>
+      </w:r>
+      <w:r>
+        <w:rPr>
+          <w:noProof/>
+        </w:rPr>
+        <w:fldChar w:fldCharType="end"/>
+      </w:r>
       <w:r>
         <w:t>: Planned infrastructure for the baseline and</w:t>
       </w:r>
@@ -1618,16 +1727,7 @@
     </w:p>
     <w:p>
       <w:r>
-        <w:t xml:space="preserve">Figure </w:t>
-      </w:r>
-      <w:r>
-        <w:t>8</w:t>
-      </w:r>
-      <w:r>
-        <w:t xml:space="preserve"> shows the behaviour of the baseline and when the differe</w:t>
-      </w:r>
-      <w:r>
-        <w:t>nt loops are deactivated at t=13</w:t>
+        <w:t>Figure 8 shows the behaviour of the baseline and when the different loops are deactivated at t=13</w:t>
       </w:r>
       <w:proofErr w:type="gramStart"/>
       <w:r>
@@ -1646,24 +1746,58 @@
     </w:p>
     <w:p>
       <w:r>
-        <w:t>The dominant loops here is</w:t>
-      </w:r>
-      <w:r>
-        <w:t xml:space="preserve"> loop</w:t>
-      </w:r>
-      <w:r>
-        <w:t xml:space="preserve"> 3 as it</w:t>
-      </w:r>
-      <w:r>
-        <w:t xml:space="preserve"> show different behaviour from the baseline assuming we do not consider loop 2 as it shows a structural weakness in the model.</w:t>
-      </w:r>
-    </w:p>
-    <w:p>
-      <w:pPr>
-        <w:pStyle w:val="Heading1"/>
-      </w:pPr>
-      <w:r>
-        <w:t>5. Discussion</w:t>
+        <w:t>The dominant loops here is loop 3 as it show different behaviour from the baseline assuming we do not consider loop 2 as it shows a structural weakness in the model.</w:t>
+      </w:r>
+    </w:p>
+    <w:p>
+      <w:pPr>
+        <w:pStyle w:val="Kop1"/>
+      </w:pPr>
+      <w:r>
+        <w:t>6</w:t>
+      </w:r>
+      <w:r>
+        <w:t>. Discussion</w:t>
+      </w:r>
+    </w:p>
+    <w:p>
+      <w:r>
+        <w:t xml:space="preserve">In the dynamic hypothesis chapter it was mentioned that disabling the infrastructure aging loop can have two effects. It could either decrease the planned infrastructure since </w:t>
+      </w:r>
+      <w:proofErr w:type="gramStart"/>
+      <w:r>
+        <w:t>less infrastructure</w:t>
+      </w:r>
+      <w:proofErr w:type="gramEnd"/>
+      <w:r>
+        <w:t xml:space="preserve"> is required to be built. It could also increase the planned infrastructure due to there being more staff available for the planning task. The behavioral analysis has shown that this second effect influences the model more strongly so more infrastructure will be planned when disabling infrastructure aging.</w:t>
+      </w:r>
+    </w:p>
+    <w:p>
+      <w:r>
+        <w:t xml:space="preserve">We expected that disabling the loop which causes staff to be needed for planning infrastructure might show a structural weakness in the model. Since there is no feedback from the planned infrastructure </w:t>
+      </w:r>
+      <w:r>
+        <w:lastRenderedPageBreak/>
+        <w:t>stock to the planning of infrastructure inflow, the stock will keep growing infinitely. This was also shown in the behavioral analysis.</w:t>
+      </w:r>
+    </w:p>
+    <w:p>
+      <w:r>
+        <w:t>Disabling loop 3 (the need for staff availability for building infrastructure) should result in similar behavior to the base case with the exception that over time the planned infrastructure should reduce to zero. This is clearly shown in the behavioral analysis.</w:t>
+      </w:r>
+    </w:p>
+    <w:p>
+      <w:r>
+        <w:t xml:space="preserve">Disabling the effect of poor maintenance on infrastructure lifespan can once again have two effects. The first effect could be that there is less planned infrastructure due to </w:t>
+      </w:r>
+      <w:proofErr w:type="gramStart"/>
+      <w:r>
+        <w:t>less infrastructure</w:t>
+      </w:r>
+      <w:proofErr w:type="gramEnd"/>
+      <w:r>
+        <w:t xml:space="preserve"> is required to be built. The second effect could be that there is more staff available for planning due to less infrastructure construction being required. The behavioral analysis has shown that this last effect is stronger so the planned infrastructure will be higher than in the baseline.</w:t>
       </w:r>
     </w:p>
     <w:p>
@@ -1681,17 +1815,10 @@
     </w:p>
     <w:p>
       <w:r>
-        <w:t xml:space="preserve"> First of all, in large, intertwined, models there are a lot of loops influencing a variable and many of these loops share a large portion of their variables. For example in this model, the variable of interest is affected by 265 loops. Therefore, it becomes virtually impossible to shut down single loops. Furthermore, shutting down a single loop is likely to have a very small effect in cases where loops share many variables. Therefore, all permutations of shadow loops will need to be checked which causes a </w:t>
-      </w:r>
-      <w:r>
-        <w:lastRenderedPageBreak/>
-        <w:t>combinatorial explosion of possibilities. When these effects are combined it becomes very time consuming and error-prone to analyze and interpret the results.</w:t>
-      </w:r>
-    </w:p>
-    <w:p>
-      <w:bookmarkStart w:id="3" w:name="_GoBack"/>
-      <w:bookmarkEnd w:id="3"/>
-    </w:p>
+        <w:t xml:space="preserve"> First of all, in large, intertwined, models there are a lot of loops influencing a variable and many of these loops share a large portion of their variables. For example in this model, the variable of interest is affected by 265 loops. Therefore, it becomes virtually impossible to shut down single loops. Furthermore, shutting down a single loop is likely to have a very small effect in cases where loops share many variables. Therefore, all permutations of shadow loops will need to be checked which causes a combinatorial explosion of possibilities. When these effects are combined it becomes very time consuming and error-prone to analyze and interpret the results.</w:t>
+      </w:r>
+    </w:p>
+    <w:p/>
     <w:sectPr>
       <w:pgSz w:w="12240" w:h="15840"/>
       <w:pgMar w:top="1440" w:right="1440" w:bottom="1440" w:left="1440" w:header="720" w:footer="720" w:gutter="0"/>
@@ -1704,98 +1831,14 @@
 
 <file path=word/comments.xml><?xml version="1.0" encoding="utf-8"?>
 <w:comments xmlns:wpc="http://schemas.microsoft.com/office/word/2010/wordprocessingCanvas" xmlns:mc="http://schemas.openxmlformats.org/markup-compatibility/2006" xmlns:o="urn:schemas-microsoft-com:office:office" xmlns:r="http://schemas.openxmlformats.org/officeDocument/2006/relationships" xmlns:m="http://schemas.openxmlformats.org/officeDocument/2006/math" xmlns:v="urn:schemas-microsoft-com:vml" xmlns:wp14="http://schemas.microsoft.com/office/word/2010/wordprocessingDrawing" xmlns:wp="http://schemas.openxmlformats.org/drawingml/2006/wordprocessingDrawing" xmlns:w10="urn:schemas-microsoft-com:office:word" xmlns:w="http://schemas.openxmlformats.org/wordprocessingml/2006/main" xmlns:w14="http://schemas.microsoft.com/office/word/2010/wordml" xmlns:wpg="http://schemas.microsoft.com/office/word/2010/wordprocessingGroup" xmlns:wpi="http://schemas.microsoft.com/office/word/2010/wordprocessingInk" xmlns:wne="http://schemas.microsoft.com/office/word/2006/wordml" xmlns:wps="http://schemas.microsoft.com/office/word/2010/wordprocessingShape" mc:Ignorable="w14 wp14">
-  <w:comment w:id="0" w:author="Helene v. Heijningen" w:date="2014-12-06T12:32:00Z" w:initials="HvH">
-    <w:p>
-      <w:pPr>
-        <w:pStyle w:val="CommentText"/>
+  <w:comment w:id="0" w:author="Helene v. Heijningen" w:date="2014-12-06T12:31:00Z" w:initials="HvH">
+    <w:p>
+      <w:pPr>
+        <w:pStyle w:val="Tekstopmerking"/>
       </w:pPr>
       <w:r>
         <w:rPr>
-          <w:rStyle w:val="CommentReference"/>
-        </w:rPr>
-        <w:annotationRef/>
-      </w:r>
-      <w:r>
-        <w:t>Dynamic hypothesis also includes:</w:t>
-      </w:r>
-    </w:p>
-    <w:p>
-      <w:pPr>
-        <w:pStyle w:val="CommentText"/>
-        <w:numPr>
-          <w:ilvl w:val="0"/>
-          <w:numId w:val="2"/>
-        </w:numPr>
-      </w:pPr>
-      <w:r>
-        <w:t>Working theory of how the model generates its behaviour</w:t>
-      </w:r>
-    </w:p>
-    <w:p>
-      <w:pPr>
-        <w:pStyle w:val="CommentText"/>
-        <w:numPr>
-          <w:ilvl w:val="0"/>
-          <w:numId w:val="2"/>
-        </w:numPr>
-      </w:pPr>
-      <w:r>
-        <w:t>What loops contribute when</w:t>
-      </w:r>
-    </w:p>
-    <w:p>
-      <w:pPr>
-        <w:pStyle w:val="CommentText"/>
-        <w:numPr>
-          <w:ilvl w:val="0"/>
-          <w:numId w:val="2"/>
-        </w:numPr>
-      </w:pPr>
-      <w:r>
-        <w:t>The ‘</w:t>
-      </w:r>
-      <w:proofErr w:type="spellStart"/>
-      <w:r>
-        <w:t>story’of</w:t>
-      </w:r>
-      <w:proofErr w:type="spellEnd"/>
-      <w:r>
-        <w:t xml:space="preserve"> the model</w:t>
-      </w:r>
-    </w:p>
-  </w:comment>
-  <w:comment w:id="1" w:author="Helene v. Heijningen" w:date="2014-12-06T12:59:00Z" w:initials="HvH">
-    <w:p>
-      <w:pPr>
-        <w:pStyle w:val="CommentText"/>
-      </w:pPr>
-      <w:r>
-        <w:rPr>
-          <w:rStyle w:val="CommentReference"/>
-        </w:rPr>
-        <w:annotationRef/>
-      </w:r>
-      <w:r>
-        <w:t>4</w:t>
-      </w:r>
-      <w:proofErr w:type="gramStart"/>
-      <w:r>
-        <w:t>,5</w:t>
-      </w:r>
-      <w:proofErr w:type="gramEnd"/>
-      <w:r>
-        <w:t xml:space="preserve"> to 20 years, not 0 to 20. And why?</w:t>
-      </w:r>
-    </w:p>
-  </w:comment>
-  <w:comment w:id="2" w:author="Helene v. Heijningen" w:date="2014-12-06T12:31:00Z" w:initials="HvH">
-    <w:p>
-      <w:pPr>
-        <w:pStyle w:val="CommentText"/>
-      </w:pPr>
-      <w:r>
-        <w:rPr>
-          <w:rStyle w:val="CommentReference"/>
+          <w:rStyle w:val="Verwijzingopmerking"/>
         </w:rPr>
         <w:annotationRef/>
       </w:r>
@@ -2175,7 +2218,7 @@
     <w:lsdException w:name="Bibliography" w:uiPriority="37"/>
     <w:lsdException w:name="TOC Heading" w:uiPriority="39" w:qFormat="1"/>
   </w:latentStyles>
-  <w:style w:type="paragraph" w:default="1" w:styleId="Normal">
+  <w:style w:type="paragraph" w:default="1" w:styleId="Standaard">
     <w:name w:val="Normal"/>
     <w:qFormat/>
     <w:rsid w:val="00A20A60"/>
@@ -2183,11 +2226,11 @@
       <w:jc w:val="both"/>
     </w:pPr>
   </w:style>
-  <w:style w:type="paragraph" w:styleId="Heading1">
+  <w:style w:type="paragraph" w:styleId="Kop1">
     <w:name w:val="heading 1"/>
-    <w:basedOn w:val="Normal"/>
-    <w:next w:val="Normal"/>
-    <w:link w:val="Heading1Char"/>
+    <w:basedOn w:val="Standaard"/>
+    <w:next w:val="Standaard"/>
+    <w:link w:val="Kop1Char"/>
     <w:uiPriority w:val="9"/>
     <w:qFormat/>
     <w:rsid w:val="00CA2D8D"/>
@@ -2206,11 +2249,11 @@
       <w:szCs w:val="28"/>
     </w:rPr>
   </w:style>
-  <w:style w:type="paragraph" w:styleId="Heading2">
+  <w:style w:type="paragraph" w:styleId="Kop2">
     <w:name w:val="heading 2"/>
-    <w:basedOn w:val="Normal"/>
-    <w:next w:val="Normal"/>
-    <w:link w:val="Heading2Char"/>
+    <w:basedOn w:val="Standaard"/>
+    <w:next w:val="Standaard"/>
+    <w:link w:val="Kop2Char"/>
     <w:uiPriority w:val="9"/>
     <w:unhideWhenUsed/>
     <w:qFormat/>
@@ -2230,13 +2273,13 @@
       <w:szCs w:val="26"/>
     </w:rPr>
   </w:style>
-  <w:style w:type="character" w:default="1" w:styleId="DefaultParagraphFont">
+  <w:style w:type="character" w:default="1" w:styleId="Standaardalinea-lettertype">
     <w:name w:val="Default Paragraph Font"/>
     <w:uiPriority w:val="1"/>
     <w:semiHidden/>
     <w:unhideWhenUsed/>
   </w:style>
-  <w:style w:type="table" w:default="1" w:styleId="TableNormal">
+  <w:style w:type="table" w:default="1" w:styleId="Standaardtabel">
     <w:name w:val="Normal Table"/>
     <w:uiPriority w:val="99"/>
     <w:semiHidden/>
@@ -2251,16 +2294,16 @@
       </w:tblCellMar>
     </w:tblPr>
   </w:style>
-  <w:style w:type="numbering" w:default="1" w:styleId="NoList">
+  <w:style w:type="numbering" w:default="1" w:styleId="Geenlijst">
     <w:name w:val="No List"/>
     <w:uiPriority w:val="99"/>
     <w:semiHidden/>
     <w:unhideWhenUsed/>
   </w:style>
-  <w:style w:type="paragraph" w:styleId="BalloonText">
+  <w:style w:type="paragraph" w:styleId="Ballontekst">
     <w:name w:val="Balloon Text"/>
-    <w:basedOn w:val="Normal"/>
-    <w:link w:val="BalloonTextChar"/>
+    <w:basedOn w:val="Standaard"/>
+    <w:link w:val="BallontekstChar"/>
     <w:uiPriority w:val="99"/>
     <w:semiHidden/>
     <w:unhideWhenUsed/>
@@ -2274,10 +2317,10 @@
       <w:szCs w:val="16"/>
     </w:rPr>
   </w:style>
-  <w:style w:type="character" w:customStyle="1" w:styleId="BalloonTextChar">
-    <w:name w:val="Balloon Text Char"/>
-    <w:basedOn w:val="DefaultParagraphFont"/>
-    <w:link w:val="BalloonText"/>
+  <w:style w:type="character" w:customStyle="1" w:styleId="BallontekstChar">
+    <w:name w:val="Ballontekst Char"/>
+    <w:basedOn w:val="Standaardalinea-lettertype"/>
+    <w:link w:val="Ballontekst"/>
     <w:uiPriority w:val="99"/>
     <w:semiHidden/>
     <w:rsid w:val="00610C1C"/>
@@ -2287,11 +2330,11 @@
       <w:szCs w:val="16"/>
     </w:rPr>
   </w:style>
-  <w:style w:type="paragraph" w:styleId="Title">
+  <w:style w:type="paragraph" w:styleId="Titel">
     <w:name w:val="Title"/>
-    <w:basedOn w:val="Normal"/>
-    <w:next w:val="Normal"/>
-    <w:link w:val="TitleChar"/>
+    <w:basedOn w:val="Standaard"/>
+    <w:next w:val="Standaard"/>
+    <w:link w:val="TitelChar"/>
     <w:uiPriority w:val="10"/>
     <w:qFormat/>
     <w:rsid w:val="00CA2D8D"/>
@@ -2311,10 +2354,10 @@
       <w:szCs w:val="52"/>
     </w:rPr>
   </w:style>
-  <w:style w:type="character" w:customStyle="1" w:styleId="TitleChar">
-    <w:name w:val="Title Char"/>
-    <w:basedOn w:val="DefaultParagraphFont"/>
-    <w:link w:val="Title"/>
+  <w:style w:type="character" w:customStyle="1" w:styleId="TitelChar">
+    <w:name w:val="Titel Char"/>
+    <w:basedOn w:val="Standaardalinea-lettertype"/>
+    <w:link w:val="Titel"/>
     <w:uiPriority w:val="10"/>
     <w:rsid w:val="00CA2D8D"/>
     <w:rPr>
@@ -2326,11 +2369,11 @@
       <w:szCs w:val="52"/>
     </w:rPr>
   </w:style>
-  <w:style w:type="paragraph" w:styleId="Subtitle">
+  <w:style w:type="paragraph" w:styleId="Ondertitel">
     <w:name w:val="Subtitle"/>
-    <w:basedOn w:val="Normal"/>
-    <w:next w:val="Normal"/>
-    <w:link w:val="SubtitleChar"/>
+    <w:basedOn w:val="Standaard"/>
+    <w:next w:val="Standaard"/>
+    <w:link w:val="OndertitelChar"/>
     <w:uiPriority w:val="11"/>
     <w:qFormat/>
     <w:rsid w:val="00CA2D8D"/>
@@ -2349,10 +2392,10 @@
       <w:szCs w:val="24"/>
     </w:rPr>
   </w:style>
-  <w:style w:type="character" w:customStyle="1" w:styleId="SubtitleChar">
-    <w:name w:val="Subtitle Char"/>
-    <w:basedOn w:val="DefaultParagraphFont"/>
-    <w:link w:val="Subtitle"/>
+  <w:style w:type="character" w:customStyle="1" w:styleId="OndertitelChar">
+    <w:name w:val="Ondertitel Char"/>
+    <w:basedOn w:val="Standaardalinea-lettertype"/>
+    <w:link w:val="Ondertitel"/>
     <w:uiPriority w:val="11"/>
     <w:rsid w:val="00CA2D8D"/>
     <w:rPr>
@@ -2365,10 +2408,10 @@
       <w:szCs w:val="24"/>
     </w:rPr>
   </w:style>
-  <w:style w:type="character" w:customStyle="1" w:styleId="Heading1Char">
-    <w:name w:val="Heading 1 Char"/>
-    <w:basedOn w:val="DefaultParagraphFont"/>
-    <w:link w:val="Heading1"/>
+  <w:style w:type="character" w:customStyle="1" w:styleId="Kop1Char">
+    <w:name w:val="Kop 1 Char"/>
+    <w:basedOn w:val="Standaardalinea-lettertype"/>
+    <w:link w:val="Kop1"/>
     <w:uiPriority w:val="9"/>
     <w:rsid w:val="00CA2D8D"/>
     <w:rPr>
@@ -2380,10 +2423,10 @@
       <w:szCs w:val="28"/>
     </w:rPr>
   </w:style>
-  <w:style w:type="character" w:customStyle="1" w:styleId="Heading2Char">
-    <w:name w:val="Heading 2 Char"/>
-    <w:basedOn w:val="DefaultParagraphFont"/>
-    <w:link w:val="Heading2"/>
+  <w:style w:type="character" w:customStyle="1" w:styleId="Kop2Char">
+    <w:name w:val="Kop 2 Char"/>
+    <w:basedOn w:val="Standaardalinea-lettertype"/>
+    <w:link w:val="Kop2"/>
     <w:uiPriority w:val="9"/>
     <w:rsid w:val="00CA2D8D"/>
     <w:rPr>
@@ -2395,10 +2438,10 @@
       <w:szCs w:val="26"/>
     </w:rPr>
   </w:style>
-  <w:style w:type="paragraph" w:styleId="Caption">
+  <w:style w:type="paragraph" w:styleId="Bijschrift">
     <w:name w:val="caption"/>
-    <w:basedOn w:val="Normal"/>
-    <w:next w:val="Normal"/>
+    <w:basedOn w:val="Standaard"/>
+    <w:next w:val="Standaard"/>
     <w:uiPriority w:val="35"/>
     <w:unhideWhenUsed/>
     <w:qFormat/>
@@ -2414,9 +2457,9 @@
       <w:szCs w:val="18"/>
     </w:rPr>
   </w:style>
-  <w:style w:type="character" w:styleId="CommentReference">
+  <w:style w:type="character" w:styleId="Verwijzingopmerking">
     <w:name w:val="annotation reference"/>
-    <w:basedOn w:val="DefaultParagraphFont"/>
+    <w:basedOn w:val="Standaardalinea-lettertype"/>
     <w:uiPriority w:val="99"/>
     <w:semiHidden/>
     <w:unhideWhenUsed/>
@@ -2426,10 +2469,10 @@
       <w:szCs w:val="16"/>
     </w:rPr>
   </w:style>
-  <w:style w:type="paragraph" w:styleId="CommentText">
+  <w:style w:type="paragraph" w:styleId="Tekstopmerking">
     <w:name w:val="annotation text"/>
-    <w:basedOn w:val="Normal"/>
-    <w:link w:val="CommentTextChar"/>
+    <w:basedOn w:val="Standaard"/>
+    <w:link w:val="TekstopmerkingChar"/>
     <w:uiPriority w:val="99"/>
     <w:semiHidden/>
     <w:unhideWhenUsed/>
@@ -2442,10 +2485,10 @@
       <w:szCs w:val="20"/>
     </w:rPr>
   </w:style>
-  <w:style w:type="character" w:customStyle="1" w:styleId="CommentTextChar">
-    <w:name w:val="Comment Text Char"/>
-    <w:basedOn w:val="DefaultParagraphFont"/>
-    <w:link w:val="CommentText"/>
+  <w:style w:type="character" w:customStyle="1" w:styleId="TekstopmerkingChar">
+    <w:name w:val="Tekst opmerking Char"/>
+    <w:basedOn w:val="Standaardalinea-lettertype"/>
+    <w:link w:val="Tekstopmerking"/>
     <w:uiPriority w:val="99"/>
     <w:semiHidden/>
     <w:rsid w:val="002C38C4"/>
@@ -2454,11 +2497,11 @@
       <w:szCs w:val="20"/>
     </w:rPr>
   </w:style>
-  <w:style w:type="paragraph" w:styleId="CommentSubject">
+  <w:style w:type="paragraph" w:styleId="Onderwerpvanopmerking">
     <w:name w:val="annotation subject"/>
-    <w:basedOn w:val="CommentText"/>
-    <w:next w:val="CommentText"/>
-    <w:link w:val="CommentSubjectChar"/>
+    <w:basedOn w:val="Tekstopmerking"/>
+    <w:next w:val="Tekstopmerking"/>
+    <w:link w:val="OnderwerpvanopmerkingChar"/>
     <w:uiPriority w:val="99"/>
     <w:semiHidden/>
     <w:unhideWhenUsed/>
@@ -2468,10 +2511,10 @@
       <w:bCs/>
     </w:rPr>
   </w:style>
-  <w:style w:type="character" w:customStyle="1" w:styleId="CommentSubjectChar">
-    <w:name w:val="Comment Subject Char"/>
-    <w:basedOn w:val="CommentTextChar"/>
-    <w:link w:val="CommentSubject"/>
+  <w:style w:type="character" w:customStyle="1" w:styleId="OnderwerpvanopmerkingChar">
+    <w:name w:val="Onderwerp van opmerking Char"/>
+    <w:basedOn w:val="TekstopmerkingChar"/>
+    <w:link w:val="Onderwerpvanopmerking"/>
     <w:uiPriority w:val="99"/>
     <w:semiHidden/>
     <w:rsid w:val="002C38C4"/>
@@ -2641,7 +2684,7 @@
     <w:lsdException w:name="Bibliography" w:uiPriority="37"/>
     <w:lsdException w:name="TOC Heading" w:uiPriority="39" w:qFormat="1"/>
   </w:latentStyles>
-  <w:style w:type="paragraph" w:default="1" w:styleId="Normal">
+  <w:style w:type="paragraph" w:default="1" w:styleId="Standaard">
     <w:name w:val="Normal"/>
     <w:qFormat/>
     <w:rsid w:val="00A20A60"/>
@@ -2649,11 +2692,11 @@
       <w:jc w:val="both"/>
     </w:pPr>
   </w:style>
-  <w:style w:type="paragraph" w:styleId="Heading1">
+  <w:style w:type="paragraph" w:styleId="Kop1">
     <w:name w:val="heading 1"/>
-    <w:basedOn w:val="Normal"/>
-    <w:next w:val="Normal"/>
-    <w:link w:val="Heading1Char"/>
+    <w:basedOn w:val="Standaard"/>
+    <w:next w:val="Standaard"/>
+    <w:link w:val="Kop1Char"/>
     <w:uiPriority w:val="9"/>
     <w:qFormat/>
     <w:rsid w:val="00CA2D8D"/>
@@ -2672,11 +2715,11 @@
       <w:szCs w:val="28"/>
     </w:rPr>
   </w:style>
-  <w:style w:type="paragraph" w:styleId="Heading2">
+  <w:style w:type="paragraph" w:styleId="Kop2">
     <w:name w:val="heading 2"/>
-    <w:basedOn w:val="Normal"/>
-    <w:next w:val="Normal"/>
-    <w:link w:val="Heading2Char"/>
+    <w:basedOn w:val="Standaard"/>
+    <w:next w:val="Standaard"/>
+    <w:link w:val="Kop2Char"/>
     <w:uiPriority w:val="9"/>
     <w:unhideWhenUsed/>
     <w:qFormat/>
@@ -2696,13 +2739,13 @@
       <w:szCs w:val="26"/>
     </w:rPr>
   </w:style>
-  <w:style w:type="character" w:default="1" w:styleId="DefaultParagraphFont">
+  <w:style w:type="character" w:default="1" w:styleId="Standaardalinea-lettertype">
     <w:name w:val="Default Paragraph Font"/>
     <w:uiPriority w:val="1"/>
     <w:semiHidden/>
     <w:unhideWhenUsed/>
   </w:style>
-  <w:style w:type="table" w:default="1" w:styleId="TableNormal">
+  <w:style w:type="table" w:default="1" w:styleId="Standaardtabel">
     <w:name w:val="Normal Table"/>
     <w:uiPriority w:val="99"/>
     <w:semiHidden/>
@@ -2717,16 +2760,16 @@
       </w:tblCellMar>
     </w:tblPr>
   </w:style>
-  <w:style w:type="numbering" w:default="1" w:styleId="NoList">
+  <w:style w:type="numbering" w:default="1" w:styleId="Geenlijst">
     <w:name w:val="No List"/>
     <w:uiPriority w:val="99"/>
     <w:semiHidden/>
     <w:unhideWhenUsed/>
   </w:style>
-  <w:style w:type="paragraph" w:styleId="BalloonText">
+  <w:style w:type="paragraph" w:styleId="Ballontekst">
     <w:name w:val="Balloon Text"/>
-    <w:basedOn w:val="Normal"/>
-    <w:link w:val="BalloonTextChar"/>
+    <w:basedOn w:val="Standaard"/>
+    <w:link w:val="BallontekstChar"/>
     <w:uiPriority w:val="99"/>
     <w:semiHidden/>
     <w:unhideWhenUsed/>
@@ -2740,10 +2783,10 @@
       <w:szCs w:val="16"/>
     </w:rPr>
   </w:style>
-  <w:style w:type="character" w:customStyle="1" w:styleId="BalloonTextChar">
-    <w:name w:val="Balloon Text Char"/>
-    <w:basedOn w:val="DefaultParagraphFont"/>
-    <w:link w:val="BalloonText"/>
+  <w:style w:type="character" w:customStyle="1" w:styleId="BallontekstChar">
+    <w:name w:val="Ballontekst Char"/>
+    <w:basedOn w:val="Standaardalinea-lettertype"/>
+    <w:link w:val="Ballontekst"/>
     <w:uiPriority w:val="99"/>
     <w:semiHidden/>
     <w:rsid w:val="00610C1C"/>
@@ -2753,11 +2796,11 @@
       <w:szCs w:val="16"/>
     </w:rPr>
   </w:style>
-  <w:style w:type="paragraph" w:styleId="Title">
+  <w:style w:type="paragraph" w:styleId="Titel">
     <w:name w:val="Title"/>
-    <w:basedOn w:val="Normal"/>
-    <w:next w:val="Normal"/>
-    <w:link w:val="TitleChar"/>
+    <w:basedOn w:val="Standaard"/>
+    <w:next w:val="Standaard"/>
+    <w:link w:val="TitelChar"/>
     <w:uiPriority w:val="10"/>
     <w:qFormat/>
     <w:rsid w:val="00CA2D8D"/>
@@ -2777,10 +2820,10 @@
       <w:szCs w:val="52"/>
     </w:rPr>
   </w:style>
-  <w:style w:type="character" w:customStyle="1" w:styleId="TitleChar">
-    <w:name w:val="Title Char"/>
-    <w:basedOn w:val="DefaultParagraphFont"/>
-    <w:link w:val="Title"/>
+  <w:style w:type="character" w:customStyle="1" w:styleId="TitelChar">
+    <w:name w:val="Titel Char"/>
+    <w:basedOn w:val="Standaardalinea-lettertype"/>
+    <w:link w:val="Titel"/>
     <w:uiPriority w:val="10"/>
     <w:rsid w:val="00CA2D8D"/>
     <w:rPr>
@@ -2792,11 +2835,11 @@
       <w:szCs w:val="52"/>
     </w:rPr>
   </w:style>
-  <w:style w:type="paragraph" w:styleId="Subtitle">
+  <w:style w:type="paragraph" w:styleId="Ondertitel">
     <w:name w:val="Subtitle"/>
-    <w:basedOn w:val="Normal"/>
-    <w:next w:val="Normal"/>
-    <w:link w:val="SubtitleChar"/>
+    <w:basedOn w:val="Standaard"/>
+    <w:next w:val="Standaard"/>
+    <w:link w:val="OndertitelChar"/>
     <w:uiPriority w:val="11"/>
     <w:qFormat/>
     <w:rsid w:val="00CA2D8D"/>
@@ -2815,10 +2858,10 @@
       <w:szCs w:val="24"/>
     </w:rPr>
   </w:style>
-  <w:style w:type="character" w:customStyle="1" w:styleId="SubtitleChar">
-    <w:name w:val="Subtitle Char"/>
-    <w:basedOn w:val="DefaultParagraphFont"/>
-    <w:link w:val="Subtitle"/>
+  <w:style w:type="character" w:customStyle="1" w:styleId="OndertitelChar">
+    <w:name w:val="Ondertitel Char"/>
+    <w:basedOn w:val="Standaardalinea-lettertype"/>
+    <w:link w:val="Ondertitel"/>
     <w:uiPriority w:val="11"/>
     <w:rsid w:val="00CA2D8D"/>
     <w:rPr>
@@ -2831,10 +2874,10 @@
       <w:szCs w:val="24"/>
     </w:rPr>
   </w:style>
-  <w:style w:type="character" w:customStyle="1" w:styleId="Heading1Char">
-    <w:name w:val="Heading 1 Char"/>
-    <w:basedOn w:val="DefaultParagraphFont"/>
-    <w:link w:val="Heading1"/>
+  <w:style w:type="character" w:customStyle="1" w:styleId="Kop1Char">
+    <w:name w:val="Kop 1 Char"/>
+    <w:basedOn w:val="Standaardalinea-lettertype"/>
+    <w:link w:val="Kop1"/>
     <w:uiPriority w:val="9"/>
     <w:rsid w:val="00CA2D8D"/>
     <w:rPr>
@@ -2846,10 +2889,10 @@
       <w:szCs w:val="28"/>
     </w:rPr>
   </w:style>
-  <w:style w:type="character" w:customStyle="1" w:styleId="Heading2Char">
-    <w:name w:val="Heading 2 Char"/>
-    <w:basedOn w:val="DefaultParagraphFont"/>
-    <w:link w:val="Heading2"/>
+  <w:style w:type="character" w:customStyle="1" w:styleId="Kop2Char">
+    <w:name w:val="Kop 2 Char"/>
+    <w:basedOn w:val="Standaardalinea-lettertype"/>
+    <w:link w:val="Kop2"/>
     <w:uiPriority w:val="9"/>
     <w:rsid w:val="00CA2D8D"/>
     <w:rPr>
@@ -2861,10 +2904,10 @@
       <w:szCs w:val="26"/>
     </w:rPr>
   </w:style>
-  <w:style w:type="paragraph" w:styleId="Caption">
+  <w:style w:type="paragraph" w:styleId="Bijschrift">
     <w:name w:val="caption"/>
-    <w:basedOn w:val="Normal"/>
-    <w:next w:val="Normal"/>
+    <w:basedOn w:val="Standaard"/>
+    <w:next w:val="Standaard"/>
     <w:uiPriority w:val="35"/>
     <w:unhideWhenUsed/>
     <w:qFormat/>
@@ -2880,9 +2923,9 @@
       <w:szCs w:val="18"/>
     </w:rPr>
   </w:style>
-  <w:style w:type="character" w:styleId="CommentReference">
+  <w:style w:type="character" w:styleId="Verwijzingopmerking">
     <w:name w:val="annotation reference"/>
-    <w:basedOn w:val="DefaultParagraphFont"/>
+    <w:basedOn w:val="Standaardalinea-lettertype"/>
     <w:uiPriority w:val="99"/>
     <w:semiHidden/>
     <w:unhideWhenUsed/>
@@ -2892,10 +2935,10 @@
       <w:szCs w:val="16"/>
     </w:rPr>
   </w:style>
-  <w:style w:type="paragraph" w:styleId="CommentText">
+  <w:style w:type="paragraph" w:styleId="Tekstopmerking">
     <w:name w:val="annotation text"/>
-    <w:basedOn w:val="Normal"/>
-    <w:link w:val="CommentTextChar"/>
+    <w:basedOn w:val="Standaard"/>
+    <w:link w:val="TekstopmerkingChar"/>
     <w:uiPriority w:val="99"/>
     <w:semiHidden/>
     <w:unhideWhenUsed/>
@@ -2908,10 +2951,10 @@
       <w:szCs w:val="20"/>
     </w:rPr>
   </w:style>
-  <w:style w:type="character" w:customStyle="1" w:styleId="CommentTextChar">
-    <w:name w:val="Comment Text Char"/>
-    <w:basedOn w:val="DefaultParagraphFont"/>
-    <w:link w:val="CommentText"/>
+  <w:style w:type="character" w:customStyle="1" w:styleId="TekstopmerkingChar">
+    <w:name w:val="Tekst opmerking Char"/>
+    <w:basedOn w:val="Standaardalinea-lettertype"/>
+    <w:link w:val="Tekstopmerking"/>
     <w:uiPriority w:val="99"/>
     <w:semiHidden/>
     <w:rsid w:val="002C38C4"/>
@@ -2920,11 +2963,11 @@
       <w:szCs w:val="20"/>
     </w:rPr>
   </w:style>
-  <w:style w:type="paragraph" w:styleId="CommentSubject">
+  <w:style w:type="paragraph" w:styleId="Onderwerpvanopmerking">
     <w:name w:val="annotation subject"/>
-    <w:basedOn w:val="CommentText"/>
-    <w:next w:val="CommentText"/>
-    <w:link w:val="CommentSubjectChar"/>
+    <w:basedOn w:val="Tekstopmerking"/>
+    <w:next w:val="Tekstopmerking"/>
+    <w:link w:val="OnderwerpvanopmerkingChar"/>
     <w:uiPriority w:val="99"/>
     <w:semiHidden/>
     <w:unhideWhenUsed/>
@@ -2934,10 +2977,10 @@
       <w:bCs/>
     </w:rPr>
   </w:style>
-  <w:style w:type="character" w:customStyle="1" w:styleId="CommentSubjectChar">
-    <w:name w:val="Comment Subject Char"/>
-    <w:basedOn w:val="CommentTextChar"/>
-    <w:link w:val="CommentSubject"/>
+  <w:style w:type="character" w:customStyle="1" w:styleId="OnderwerpvanopmerkingChar">
+    <w:name w:val="Onderwerp van opmerking Char"/>
+    <w:basedOn w:val="TekstopmerkingChar"/>
+    <w:link w:val="Onderwerpvanopmerking"/>
     <w:uiPriority w:val="99"/>
     <w:semiHidden/>
     <w:rsid w:val="002C38C4"/>
@@ -3234,4 +3277,16 @@
   <a:objectDefaults/>
   <a:extraClrSchemeLst/>
 </a:theme>
+</file>
+
+<file path=customXml/item1.xml><?xml version="1.0" encoding="utf-8"?>
+<b:Sources xmlns:b="http://schemas.openxmlformats.org/officeDocument/2006/bibliography" xmlns="http://schemas.openxmlformats.org/officeDocument/2006/bibliography" SelectedStyle="\CHICAGO.XSL" StyleName="Chicago"/>
+</file>
+
+<file path=customXml/itemProps1.xml><?xml version="1.0" encoding="utf-8"?>
+<ds:datastoreItem xmlns:ds="http://schemas.openxmlformats.org/officeDocument/2006/customXml" ds:itemID="{975613C6-56CF-477E-B121-DF849877BBAF}">
+  <ds:schemaRefs>
+    <ds:schemaRef ds:uri="http://schemas.openxmlformats.org/officeDocument/2006/bibliography"/>
+  </ds:schemaRefs>
+</ds:datastoreItem>
 </file>
</xml_diff>